<commit_message>
Reto 14 y 15 , control de flujo
</commit_message>
<xml_diff>
--- a/Modulo 2 Java Postgress/Cuestionarios/Auto Evaluacion 2 Metodos Java.docx
+++ b/Modulo 2 Java Postgress/Cuestionarios/Auto Evaluacion 2 Metodos Java.docx
@@ -279,11 +279,15 @@
       </w:r>
     </w:p>
     <w:p>
+      <w:pPr>
+        <w:rPr>
+          <w:highlight w:val="yellow"/>
+        </w:rPr>
+      </w:pPr>
       <w:r>
         <w:rPr>
           <w:noProof/>
         </w:rPr>
-        <w:lastRenderedPageBreak/>
         <mc:AlternateContent>
           <mc:Choice Requires="wpi">
             <w:drawing>
@@ -318,7 +322,7 @@
           </mc:Choice>
           <mc:Fallback>
             <w:pict>
-              <v:shapetype w14:anchorId="58483A78" id="_x0000_t75" coordsize="21600,21600" o:spt="75" o:preferrelative="t" path="m@4@5l@4@11@9@11@9@5xe" filled="f" stroked="f">
+              <v:shapetype w14:anchorId="247A94E8" id="_x0000_t75" coordsize="21600,21600" o:spt="75" o:preferrelative="t" path="m@4@5l@4@11@9@11@9@5xe" filled="f" stroked="f">
                 <v:stroke joinstyle="miter"/>
                 <v:formulas>
                   <v:f eqn="if lineDrawn pixelLineWidth 0"/>
@@ -344,10 +348,13 @@
           </mc:Fallback>
         </mc:AlternateContent>
       </w:r>
+    </w:p>
+    <w:p>
       <w:r>
         <w:rPr>
           <w:highlight w:val="yellow"/>
         </w:rPr>
+        <w:lastRenderedPageBreak/>
         <w:drawing>
           <wp:inline distT="0" distB="0" distL="0" distR="0" wp14:anchorId="1FEE179B" wp14:editId="65E7D778">
             <wp:extent cx="5943600" cy="4486275"/>

</xml_diff>